<commit_message>
updates list of tasks
</commit_message>
<xml_diff>
--- a/CSTP1303 List of tasks.docx
+++ b/CSTP1303 List of tasks.docx
@@ -31,9 +31,9 @@
       </w:tblPr>
       <w:tblGrid>
         <w:gridCol w:w="2337"/>
-        <w:gridCol w:w="2337"/>
-        <w:gridCol w:w="2338"/>
-        <w:gridCol w:w="2338"/>
+        <w:gridCol w:w="1798"/>
+        <w:gridCol w:w="2070"/>
+        <w:gridCol w:w="3145"/>
       </w:tblGrid>
       <w:tr>
         <w:tc>
@@ -48,7 +48,7 @@
         </w:tc>
         <w:tc>
           <w:tcPr>
-            <w:tcW w:w="2337" w:type="dxa"/>
+            <w:tcW w:w="1798" w:type="dxa"/>
           </w:tcPr>
           <w:p>
             <w:r>
@@ -58,7 +58,7 @@
         </w:tc>
         <w:tc>
           <w:tcPr>
-            <w:tcW w:w="2338" w:type="dxa"/>
+            <w:tcW w:w="2070" w:type="dxa"/>
           </w:tcPr>
           <w:p>
             <w:r>
@@ -68,7 +68,7 @@
         </w:tc>
         <w:tc>
           <w:tcPr>
-            <w:tcW w:w="2338" w:type="dxa"/>
+            <w:tcW w:w="3145" w:type="dxa"/>
           </w:tcPr>
           <w:p>
             <w:r>
@@ -82,24 +82,105 @@
           <w:tcPr>
             <w:tcW w:w="2337" w:type="dxa"/>
           </w:tcPr>
-          <w:p/>
-        </w:tc>
-        <w:tc>
-          <w:tcPr>
-            <w:tcW w:w="2337" w:type="dxa"/>
-          </w:tcPr>
-          <w:p/>
-        </w:tc>
-        <w:tc>
-          <w:tcPr>
-            <w:tcW w:w="2338" w:type="dxa"/>
-          </w:tcPr>
-          <w:p/>
-        </w:tc>
-        <w:tc>
-          <w:tcPr>
-            <w:tcW w:w="2338" w:type="dxa"/>
-          </w:tcPr>
+          <w:p>
+            <w:r>
+              <w:t>Draw User Use Cases</w:t>
+            </w:r>
+          </w:p>
+        </w:tc>
+        <w:tc>
+          <w:tcPr>
+            <w:tcW w:w="1798" w:type="dxa"/>
+          </w:tcPr>
+          <w:p>
+            <w:r>
+              <w:t>EC</w:t>
+            </w:r>
+          </w:p>
+        </w:tc>
+        <w:tc>
+          <w:tcPr>
+            <w:tcW w:w="2070" w:type="dxa"/>
+          </w:tcPr>
+          <w:p>
+            <w:r>
+              <w:t>Feb 2</w:t>
+            </w:r>
+            <w:r>
+              <w:t>7</w:t>
+            </w:r>
+            <w:r>
+              <w:t>, 2020</w:t>
+            </w:r>
+          </w:p>
+        </w:tc>
+        <w:tc>
+          <w:tcPr>
+            <w:tcW w:w="3145" w:type="dxa"/>
+          </w:tcPr>
+          <w:p>
+            <w:pPr>
+              <w:pStyle w:val="ListParagraph"/>
+              <w:numPr>
+                <w:ilvl w:val="0"/>
+                <w:numId w:val="2"/>
+              </w:numPr>
+            </w:pPr>
+            <w:r>
+              <w:t>Login/ Register</w:t>
+            </w:r>
+          </w:p>
+          <w:p>
+            <w:pPr>
+              <w:pStyle w:val="ListParagraph"/>
+              <w:numPr>
+                <w:ilvl w:val="0"/>
+                <w:numId w:val="2"/>
+              </w:numPr>
+            </w:pPr>
+            <w:r>
+              <w:t>Search resource by cat</w:t>
+            </w:r>
+            <w:r>
+              <w:t>egory</w:t>
+            </w:r>
+          </w:p>
+          <w:p>
+            <w:pPr>
+              <w:pStyle w:val="ListParagraph"/>
+              <w:numPr>
+                <w:ilvl w:val="0"/>
+                <w:numId w:val="2"/>
+              </w:numPr>
+            </w:pPr>
+            <w:r>
+              <w:t>Request resource checkout</w:t>
+            </w:r>
+          </w:p>
+          <w:p>
+            <w:pPr>
+              <w:pStyle w:val="ListParagraph"/>
+              <w:numPr>
+                <w:ilvl w:val="0"/>
+                <w:numId w:val="2"/>
+              </w:numPr>
+            </w:pPr>
+            <w:r>
+              <w:t>Join a resource’s waiting list</w:t>
+            </w:r>
+          </w:p>
+          <w:p>
+            <w:pPr>
+              <w:pStyle w:val="ListParagraph"/>
+              <w:numPr>
+                <w:ilvl w:val="0"/>
+                <w:numId w:val="2"/>
+              </w:numPr>
+            </w:pPr>
+            <w:r>
+              <w:t>View request status</w:t>
+            </w:r>
+          </w:p>
           <w:p/>
         </w:tc>
       </w:tr>
@@ -108,24 +189,99 @@
           <w:tcPr>
             <w:tcW w:w="2337" w:type="dxa"/>
           </w:tcPr>
-          <w:p/>
-        </w:tc>
-        <w:tc>
-          <w:tcPr>
-            <w:tcW w:w="2337" w:type="dxa"/>
-          </w:tcPr>
-          <w:p/>
-        </w:tc>
-        <w:tc>
-          <w:tcPr>
-            <w:tcW w:w="2338" w:type="dxa"/>
-          </w:tcPr>
-          <w:p/>
-        </w:tc>
-        <w:tc>
-          <w:tcPr>
-            <w:tcW w:w="2338" w:type="dxa"/>
-          </w:tcPr>
+          <w:p>
+            <w:r>
+              <w:t>Draw Library Mana</w:t>
+            </w:r>
+            <w:r>
+              <w:t>ger Use Cases</w:t>
+            </w:r>
+          </w:p>
+        </w:tc>
+        <w:tc>
+          <w:tcPr>
+            <w:tcW w:w="1798" w:type="dxa"/>
+          </w:tcPr>
+          <w:p>
+            <w:r>
+              <w:t>PK</w:t>
+            </w:r>
+          </w:p>
+        </w:tc>
+        <w:tc>
+          <w:tcPr>
+            <w:tcW w:w="2070" w:type="dxa"/>
+          </w:tcPr>
+          <w:p>
+            <w:r>
+              <w:t>Feb 2</w:t>
+            </w:r>
+            <w:r>
+              <w:t>7</w:t>
+            </w:r>
+            <w:r>
+              <w:t>, 2020</w:t>
+            </w:r>
+          </w:p>
+        </w:tc>
+        <w:tc>
+          <w:tcPr>
+            <w:tcW w:w="3145" w:type="dxa"/>
+          </w:tcPr>
+          <w:p>
+            <w:pPr>
+              <w:pStyle w:val="ListParagraph"/>
+              <w:numPr>
+                <w:ilvl w:val="0"/>
+                <w:numId w:val="1"/>
+              </w:numPr>
+            </w:pPr>
+            <w:r>
+              <w:t>Login/ register?</w:t>
+            </w:r>
+          </w:p>
+          <w:p>
+            <w:pPr>
+              <w:pStyle w:val="ListParagraph"/>
+              <w:numPr>
+                <w:ilvl w:val="0"/>
+                <w:numId w:val="1"/>
+              </w:numPr>
+            </w:pPr>
+            <w:r>
+              <w:t>View a List of Checked out books and their status</w:t>
+            </w:r>
+          </w:p>
+          <w:p>
+            <w:pPr>
+              <w:pStyle w:val="ListParagraph"/>
+              <w:numPr>
+                <w:ilvl w:val="0"/>
+                <w:numId w:val="1"/>
+              </w:numPr>
+            </w:pPr>
+            <w:r>
+              <w:t xml:space="preserve">Search/view a list of </w:t>
+            </w:r>
+            <w:r>
+              <w:t>u</w:t>
+            </w:r>
+            <w:r>
+              <w:t>sers</w:t>
+            </w:r>
+          </w:p>
+          <w:p>
+            <w:pPr>
+              <w:pStyle w:val="ListParagraph"/>
+              <w:numPr>
+                <w:ilvl w:val="0"/>
+                <w:numId w:val="1"/>
+              </w:numPr>
+            </w:pPr>
+            <w:r>
+              <w:t>View borrowed resource by an user</w:t>
+            </w:r>
+          </w:p>
           <w:p/>
         </w:tc>
       </w:tr>
@@ -134,23 +290,41 @@
           <w:tcPr>
             <w:tcW w:w="2337" w:type="dxa"/>
           </w:tcPr>
-          <w:p/>
-        </w:tc>
-        <w:tc>
-          <w:tcPr>
-            <w:tcW w:w="2337" w:type="dxa"/>
-          </w:tcPr>
-          <w:p/>
-        </w:tc>
-        <w:tc>
-          <w:tcPr>
-            <w:tcW w:w="2338" w:type="dxa"/>
-          </w:tcPr>
-          <w:p/>
-        </w:tc>
-        <w:tc>
-          <w:tcPr>
-            <w:tcW w:w="2338" w:type="dxa"/>
+          <w:p>
+            <w:r>
+              <w:t>Draw User Activity Diagram</w:t>
+            </w:r>
+          </w:p>
+        </w:tc>
+        <w:tc>
+          <w:tcPr>
+            <w:tcW w:w="1798" w:type="dxa"/>
+          </w:tcPr>
+          <w:p>
+            <w:r>
+              <w:t>EC</w:t>
+            </w:r>
+          </w:p>
+        </w:tc>
+        <w:tc>
+          <w:tcPr>
+            <w:tcW w:w="2070" w:type="dxa"/>
+          </w:tcPr>
+          <w:p>
+            <w:r>
+              <w:t>Feb 2</w:t>
+            </w:r>
+            <w:r>
+              <w:t>8</w:t>
+            </w:r>
+            <w:r>
+              <w:t>, 2020</w:t>
+            </w:r>
+          </w:p>
+        </w:tc>
+        <w:tc>
+          <w:tcPr>
+            <w:tcW w:w="3145" w:type="dxa"/>
           </w:tcPr>
           <w:p/>
         </w:tc>
@@ -160,23 +334,41 @@
           <w:tcPr>
             <w:tcW w:w="2337" w:type="dxa"/>
           </w:tcPr>
-          <w:p/>
-        </w:tc>
-        <w:tc>
-          <w:tcPr>
-            <w:tcW w:w="2337" w:type="dxa"/>
-          </w:tcPr>
-          <w:p/>
-        </w:tc>
-        <w:tc>
-          <w:tcPr>
-            <w:tcW w:w="2338" w:type="dxa"/>
-          </w:tcPr>
-          <w:p/>
-        </w:tc>
-        <w:tc>
-          <w:tcPr>
-            <w:tcW w:w="2338" w:type="dxa"/>
+          <w:p>
+            <w:r>
+              <w:t>Draw Library Manager Activity Diagram</w:t>
+            </w:r>
+          </w:p>
+        </w:tc>
+        <w:tc>
+          <w:tcPr>
+            <w:tcW w:w="1798" w:type="dxa"/>
+          </w:tcPr>
+          <w:p>
+            <w:r>
+              <w:t>PK</w:t>
+            </w:r>
+          </w:p>
+        </w:tc>
+        <w:tc>
+          <w:tcPr>
+            <w:tcW w:w="2070" w:type="dxa"/>
+          </w:tcPr>
+          <w:p>
+            <w:r>
+              <w:t>Feb 2</w:t>
+            </w:r>
+            <w:r>
+              <w:t>8</w:t>
+            </w:r>
+            <w:r>
+              <w:t>, 2020</w:t>
+            </w:r>
+          </w:p>
+        </w:tc>
+        <w:tc>
+          <w:tcPr>
+            <w:tcW w:w="3145" w:type="dxa"/>
           </w:tcPr>
           <w:p/>
         </w:tc>
@@ -190,19 +382,19 @@
         </w:tc>
         <w:tc>
           <w:tcPr>
-            <w:tcW w:w="2337" w:type="dxa"/>
+            <w:tcW w:w="1798" w:type="dxa"/>
           </w:tcPr>
           <w:p/>
         </w:tc>
         <w:tc>
           <w:tcPr>
-            <w:tcW w:w="2338" w:type="dxa"/>
+            <w:tcW w:w="2070" w:type="dxa"/>
           </w:tcPr>
           <w:p/>
         </w:tc>
         <w:tc>
           <w:tcPr>
-            <w:tcW w:w="2338" w:type="dxa"/>
+            <w:tcW w:w="3145" w:type="dxa"/>
           </w:tcPr>
           <w:p/>
         </w:tc>
@@ -216,19 +408,19 @@
         </w:tc>
         <w:tc>
           <w:tcPr>
-            <w:tcW w:w="2337" w:type="dxa"/>
+            <w:tcW w:w="1798" w:type="dxa"/>
           </w:tcPr>
           <w:p/>
         </w:tc>
         <w:tc>
           <w:tcPr>
-            <w:tcW w:w="2338" w:type="dxa"/>
+            <w:tcW w:w="2070" w:type="dxa"/>
           </w:tcPr>
           <w:p/>
         </w:tc>
         <w:tc>
           <w:tcPr>
-            <w:tcW w:w="2338" w:type="dxa"/>
+            <w:tcW w:w="3145" w:type="dxa"/>
           </w:tcPr>
           <w:p/>
         </w:tc>
@@ -236,7 +428,7 @@
     </w:tbl>
     <w:p/>
     <w:sectPr>
-      <w:headerReference w:type="default" r:id="rId6"/>
+      <w:headerReference w:type="default" r:id="rId7"/>
       <w:pgSz w:w="12240" w:h="15840"/>
       <w:pgMar w:top="1440" w:right="1440" w:bottom="1440" w:left="1440" w:header="720" w:footer="720" w:gutter="0"/>
       <w:cols w:space="720"/>
@@ -333,21 +525,7 @@
       <w:rPr>
         <w:lang w:val="en-US"/>
       </w:rPr>
-      <w:t>Dynamic Duo (</w:t>
-    </w:r>
-    <w:proofErr w:type="spellStart"/>
-    <w:r>
-      <w:rPr>
-        <w:lang w:val="en-US"/>
-      </w:rPr>
-      <w:t>Pokai</w:t>
-    </w:r>
-    <w:proofErr w:type="spellEnd"/>
-    <w:r>
-      <w:rPr>
-        <w:lang w:val="en-US"/>
-      </w:rPr>
-      <w:t xml:space="preserve"> and Eric)</w:t>
+      <w:t>Dynamic Duo (Pokai and Eric)</w:t>
     </w:r>
     <w:r>
       <w:rPr>
@@ -357,6 +535,243 @@
     </w:r>
   </w:p>
 </w:hdr>
+</file>
+
+<file path=word/numbering.xml><?xml version="1.0" encoding="utf-8"?>
+<w:numbering xmlns:wpc="http://schemas.microsoft.com/office/word/2010/wordprocessingCanvas" xmlns:cx="http://schemas.microsoft.com/office/drawing/2014/chartex" xmlns:cx1="http://schemas.microsoft.com/office/drawing/2015/9/8/chartex" xmlns:cx2="http://schemas.microsoft.com/office/drawing/2015/10/21/chartex" xmlns:cx3="http://schemas.microsoft.com/office/drawing/2016/5/9/chartex" xmlns:cx4="http://schemas.microsoft.com/office/drawing/2016/5/10/chartex" xmlns:cx5="http://schemas.microsoft.com/office/drawing/2016/5/11/chartex" xmlns:cx6="http://schemas.microsoft.com/office/drawing/2016/5/12/chartex" xmlns:cx7="http://schemas.microsoft.com/office/drawing/2016/5/13/chartex" xmlns:cx8="http://schemas.microsoft.com/office/drawing/2016/5/14/chartex" xmlns:mc="http://schemas.openxmlformats.org/markup-compatibility/2006" xmlns:aink="http://schemas.microsoft.com/office/drawing/2016/ink" xmlns:am3d="http://schemas.microsoft.com/office/drawing/2017/model3d" xmlns:o="urn:schemas-microsoft-com:office:office" xmlns:r="http://schemas.openxmlformats.org/officeDocument/2006/relationships" xmlns:m="http://schemas.openxmlformats.org/officeDocument/2006/math" xmlns:v="urn:schemas-microsoft-com:vml" xmlns:wp14="http://schemas.microsoft.com/office/word/2010/wordprocessingDrawing" xmlns:wp="http://schemas.openxmlformats.org/drawingml/2006/wordprocessingDrawing" xmlns:w10="urn:schemas-microsoft-com:office:word" xmlns:w="http://schemas.openxmlformats.org/wordprocessingml/2006/main" xmlns:w14="http://schemas.microsoft.com/office/word/2010/wordml" xmlns:w15="http://schemas.microsoft.com/office/word/2012/wordml" xmlns:w16cex="http://schemas.microsoft.com/office/word/2018/wordml/cex" xmlns:w16cid="http://schemas.microsoft.com/office/word/2016/wordml/cid" xmlns:w16="http://schemas.microsoft.com/office/word/2018/wordml" xmlns:w16se="http://schemas.microsoft.com/office/word/2015/wordml/symex" xmlns:wpg="http://schemas.microsoft.com/office/word/2010/wordprocessingGroup" xmlns:wpi="http://schemas.microsoft.com/office/word/2010/wordprocessingInk" xmlns:wne="http://schemas.microsoft.com/office/word/2006/wordml" xmlns:wps="http://schemas.microsoft.com/office/word/2010/wordprocessingShape" mc:Ignorable="w14 w15 w16se w16cid w16 w16cex wp14">
+  <w:abstractNum w:abstractNumId="0" w15:restartNumberingAfterBreak="0">
+    <w:nsid w:val="49034846"/>
+    <w:multiLevelType w:val="hybridMultilevel"/>
+    <w:tmpl w:val="B9BE251E"/>
+    <w:lvl w:ilvl="0" w:tplc="10090001">
+      <w:start w:val="1"/>
+      <w:numFmt w:val="bullet"/>
+      <w:lvlText w:val=""/>
+      <w:lvlJc w:val="left"/>
+      <w:pPr>
+        <w:ind w:left="720" w:hanging="360"/>
+      </w:pPr>
+      <w:rPr>
+        <w:rFonts w:ascii="Symbol" w:hAnsi="Symbol" w:hint="default"/>
+      </w:rPr>
+    </w:lvl>
+    <w:lvl w:ilvl="1" w:tplc="10090003" w:tentative="1">
+      <w:start w:val="1"/>
+      <w:numFmt w:val="bullet"/>
+      <w:lvlText w:val="o"/>
+      <w:lvlJc w:val="left"/>
+      <w:pPr>
+        <w:ind w:left="1440" w:hanging="360"/>
+      </w:pPr>
+      <w:rPr>
+        <w:rFonts w:ascii="Courier New" w:hAnsi="Courier New" w:cs="Courier New" w:hint="default"/>
+      </w:rPr>
+    </w:lvl>
+    <w:lvl w:ilvl="2" w:tplc="10090005" w:tentative="1">
+      <w:start w:val="1"/>
+      <w:numFmt w:val="bullet"/>
+      <w:lvlText w:val=""/>
+      <w:lvlJc w:val="left"/>
+      <w:pPr>
+        <w:ind w:left="2160" w:hanging="360"/>
+      </w:pPr>
+      <w:rPr>
+        <w:rFonts w:ascii="Wingdings" w:hAnsi="Wingdings" w:hint="default"/>
+      </w:rPr>
+    </w:lvl>
+    <w:lvl w:ilvl="3" w:tplc="10090001" w:tentative="1">
+      <w:start w:val="1"/>
+      <w:numFmt w:val="bullet"/>
+      <w:lvlText w:val=""/>
+      <w:lvlJc w:val="left"/>
+      <w:pPr>
+        <w:ind w:left="2880" w:hanging="360"/>
+      </w:pPr>
+      <w:rPr>
+        <w:rFonts w:ascii="Symbol" w:hAnsi="Symbol" w:hint="default"/>
+      </w:rPr>
+    </w:lvl>
+    <w:lvl w:ilvl="4" w:tplc="10090003" w:tentative="1">
+      <w:start w:val="1"/>
+      <w:numFmt w:val="bullet"/>
+      <w:lvlText w:val="o"/>
+      <w:lvlJc w:val="left"/>
+      <w:pPr>
+        <w:ind w:left="3600" w:hanging="360"/>
+      </w:pPr>
+      <w:rPr>
+        <w:rFonts w:ascii="Courier New" w:hAnsi="Courier New" w:cs="Courier New" w:hint="default"/>
+      </w:rPr>
+    </w:lvl>
+    <w:lvl w:ilvl="5" w:tplc="10090005" w:tentative="1">
+      <w:start w:val="1"/>
+      <w:numFmt w:val="bullet"/>
+      <w:lvlText w:val=""/>
+      <w:lvlJc w:val="left"/>
+      <w:pPr>
+        <w:ind w:left="4320" w:hanging="360"/>
+      </w:pPr>
+      <w:rPr>
+        <w:rFonts w:ascii="Wingdings" w:hAnsi="Wingdings" w:hint="default"/>
+      </w:rPr>
+    </w:lvl>
+    <w:lvl w:ilvl="6" w:tplc="10090001" w:tentative="1">
+      <w:start w:val="1"/>
+      <w:numFmt w:val="bullet"/>
+      <w:lvlText w:val=""/>
+      <w:lvlJc w:val="left"/>
+      <w:pPr>
+        <w:ind w:left="5040" w:hanging="360"/>
+      </w:pPr>
+      <w:rPr>
+        <w:rFonts w:ascii="Symbol" w:hAnsi="Symbol" w:hint="default"/>
+      </w:rPr>
+    </w:lvl>
+    <w:lvl w:ilvl="7" w:tplc="10090003" w:tentative="1">
+      <w:start w:val="1"/>
+      <w:numFmt w:val="bullet"/>
+      <w:lvlText w:val="o"/>
+      <w:lvlJc w:val="left"/>
+      <w:pPr>
+        <w:ind w:left="5760" w:hanging="360"/>
+      </w:pPr>
+      <w:rPr>
+        <w:rFonts w:ascii="Courier New" w:hAnsi="Courier New" w:cs="Courier New" w:hint="default"/>
+      </w:rPr>
+    </w:lvl>
+    <w:lvl w:ilvl="8" w:tplc="10090005" w:tentative="1">
+      <w:start w:val="1"/>
+      <w:numFmt w:val="bullet"/>
+      <w:lvlText w:val=""/>
+      <w:lvlJc w:val="left"/>
+      <w:pPr>
+        <w:ind w:left="6480" w:hanging="360"/>
+      </w:pPr>
+      <w:rPr>
+        <w:rFonts w:ascii="Wingdings" w:hAnsi="Wingdings" w:hint="default"/>
+      </w:rPr>
+    </w:lvl>
+  </w:abstractNum>
+  <w:abstractNum w:abstractNumId="1" w15:restartNumberingAfterBreak="0">
+    <w:nsid w:val="4B065E5A"/>
+    <w:multiLevelType w:val="hybridMultilevel"/>
+    <w:tmpl w:val="FF34F0B4"/>
+    <w:lvl w:ilvl="0" w:tplc="10090001">
+      <w:start w:val="1"/>
+      <w:numFmt w:val="bullet"/>
+      <w:lvlText w:val=""/>
+      <w:lvlJc w:val="left"/>
+      <w:pPr>
+        <w:ind w:left="720" w:hanging="360"/>
+      </w:pPr>
+      <w:rPr>
+        <w:rFonts w:ascii="Symbol" w:hAnsi="Symbol" w:hint="default"/>
+      </w:rPr>
+    </w:lvl>
+    <w:lvl w:ilvl="1" w:tplc="10090003" w:tentative="1">
+      <w:start w:val="1"/>
+      <w:numFmt w:val="bullet"/>
+      <w:lvlText w:val="o"/>
+      <w:lvlJc w:val="left"/>
+      <w:pPr>
+        <w:ind w:left="1440" w:hanging="360"/>
+      </w:pPr>
+      <w:rPr>
+        <w:rFonts w:ascii="Courier New" w:hAnsi="Courier New" w:cs="Courier New" w:hint="default"/>
+      </w:rPr>
+    </w:lvl>
+    <w:lvl w:ilvl="2" w:tplc="10090005" w:tentative="1">
+      <w:start w:val="1"/>
+      <w:numFmt w:val="bullet"/>
+      <w:lvlText w:val=""/>
+      <w:lvlJc w:val="left"/>
+      <w:pPr>
+        <w:ind w:left="2160" w:hanging="360"/>
+      </w:pPr>
+      <w:rPr>
+        <w:rFonts w:ascii="Wingdings" w:hAnsi="Wingdings" w:hint="default"/>
+      </w:rPr>
+    </w:lvl>
+    <w:lvl w:ilvl="3" w:tplc="10090001" w:tentative="1">
+      <w:start w:val="1"/>
+      <w:numFmt w:val="bullet"/>
+      <w:lvlText w:val=""/>
+      <w:lvlJc w:val="left"/>
+      <w:pPr>
+        <w:ind w:left="2880" w:hanging="360"/>
+      </w:pPr>
+      <w:rPr>
+        <w:rFonts w:ascii="Symbol" w:hAnsi="Symbol" w:hint="default"/>
+      </w:rPr>
+    </w:lvl>
+    <w:lvl w:ilvl="4" w:tplc="10090003" w:tentative="1">
+      <w:start w:val="1"/>
+      <w:numFmt w:val="bullet"/>
+      <w:lvlText w:val="o"/>
+      <w:lvlJc w:val="left"/>
+      <w:pPr>
+        <w:ind w:left="3600" w:hanging="360"/>
+      </w:pPr>
+      <w:rPr>
+        <w:rFonts w:ascii="Courier New" w:hAnsi="Courier New" w:cs="Courier New" w:hint="default"/>
+      </w:rPr>
+    </w:lvl>
+    <w:lvl w:ilvl="5" w:tplc="10090005" w:tentative="1">
+      <w:start w:val="1"/>
+      <w:numFmt w:val="bullet"/>
+      <w:lvlText w:val=""/>
+      <w:lvlJc w:val="left"/>
+      <w:pPr>
+        <w:ind w:left="4320" w:hanging="360"/>
+      </w:pPr>
+      <w:rPr>
+        <w:rFonts w:ascii="Wingdings" w:hAnsi="Wingdings" w:hint="default"/>
+      </w:rPr>
+    </w:lvl>
+    <w:lvl w:ilvl="6" w:tplc="10090001" w:tentative="1">
+      <w:start w:val="1"/>
+      <w:numFmt w:val="bullet"/>
+      <w:lvlText w:val=""/>
+      <w:lvlJc w:val="left"/>
+      <w:pPr>
+        <w:ind w:left="5040" w:hanging="360"/>
+      </w:pPr>
+      <w:rPr>
+        <w:rFonts w:ascii="Symbol" w:hAnsi="Symbol" w:hint="default"/>
+      </w:rPr>
+    </w:lvl>
+    <w:lvl w:ilvl="7" w:tplc="10090003" w:tentative="1">
+      <w:start w:val="1"/>
+      <w:numFmt w:val="bullet"/>
+      <w:lvlText w:val="o"/>
+      <w:lvlJc w:val="left"/>
+      <w:pPr>
+        <w:ind w:left="5760" w:hanging="360"/>
+      </w:pPr>
+      <w:rPr>
+        <w:rFonts w:ascii="Courier New" w:hAnsi="Courier New" w:cs="Courier New" w:hint="default"/>
+      </w:rPr>
+    </w:lvl>
+    <w:lvl w:ilvl="8" w:tplc="10090005" w:tentative="1">
+      <w:start w:val="1"/>
+      <w:numFmt w:val="bullet"/>
+      <w:lvlText w:val=""/>
+      <w:lvlJc w:val="left"/>
+      <w:pPr>
+        <w:ind w:left="6480" w:hanging="360"/>
+      </w:pPr>
+      <w:rPr>
+        <w:rFonts w:ascii="Wingdings" w:hAnsi="Wingdings" w:hint="default"/>
+      </w:rPr>
+    </w:lvl>
+  </w:abstractNum>
+  <w:num w:numId="1">
+    <w:abstractNumId w:val="0"/>
+  </w:num>
+  <w:num w:numId="2">
+    <w:abstractNumId w:val="1"/>
+  </w:num>
+</w:numbering>
 </file>
 
 <file path=word/styles.xml><?xml version="1.0" encoding="utf-8"?>
@@ -848,6 +1263,17 @@
       </w:tblBorders>
     </w:tblPr>
   </w:style>
+  <w:style w:type="paragraph" w:styleId="ListParagraph">
+    <w:name w:val="List Paragraph"/>
+    <w:basedOn w:val="Normal"/>
+    <w:uiPriority w:val="34"/>
+    <w:qFormat/>
+    <w:rsid w:val="009E715F"/>
+    <w:pPr>
+      <w:ind w:left="720"/>
+      <w:contextualSpacing/>
+    </w:pPr>
+  </w:style>
 </w:styles>
 </file>
 

</xml_diff>

<commit_message>
added diagrams in picture format
</commit_message>
<xml_diff>
--- a/CSTP1303 List of tasks.docx
+++ b/CSTP1303 List of tasks.docx
@@ -30,48 +30,88 @@
         <w:tblLook w:val="04A0" w:firstRow="1" w:lastRow="0" w:firstColumn="1" w:lastColumn="0" w:noHBand="0" w:noVBand="1"/>
       </w:tblPr>
       <w:tblGrid>
-        <w:gridCol w:w="2337"/>
-        <w:gridCol w:w="1798"/>
-        <w:gridCol w:w="2070"/>
-        <w:gridCol w:w="3145"/>
+        <w:gridCol w:w="1885"/>
+        <w:gridCol w:w="1006"/>
+        <w:gridCol w:w="1514"/>
+        <w:gridCol w:w="4945"/>
       </w:tblGrid>
       <w:tr>
         <w:tc>
           <w:tcPr>
-            <w:tcW w:w="2337" w:type="dxa"/>
-          </w:tcPr>
-          <w:p>
-            <w:r>
+            <w:tcW w:w="1885" w:type="dxa"/>
+          </w:tcPr>
+          <w:p>
+            <w:pPr>
+              <w:rPr>
+                <w:b/>
+                <w:bCs/>
+              </w:rPr>
+            </w:pPr>
+            <w:r>
+              <w:rPr>
+                <w:b/>
+                <w:bCs/>
+              </w:rPr>
               <w:t>Action Items</w:t>
             </w:r>
           </w:p>
         </w:tc>
         <w:tc>
           <w:tcPr>
-            <w:tcW w:w="1798" w:type="dxa"/>
-          </w:tcPr>
-          <w:p>
-            <w:r>
+            <w:tcW w:w="1006" w:type="dxa"/>
+          </w:tcPr>
+          <w:p>
+            <w:pPr>
+              <w:rPr>
+                <w:b/>
+                <w:bCs/>
+              </w:rPr>
+            </w:pPr>
+            <w:r>
+              <w:rPr>
+                <w:b/>
+                <w:bCs/>
+              </w:rPr>
               <w:t>Team Member</w:t>
             </w:r>
           </w:p>
         </w:tc>
         <w:tc>
           <w:tcPr>
-            <w:tcW w:w="2070" w:type="dxa"/>
-          </w:tcPr>
-          <w:p>
-            <w:r>
+            <w:tcW w:w="1514" w:type="dxa"/>
+          </w:tcPr>
+          <w:p>
+            <w:pPr>
+              <w:rPr>
+                <w:b/>
+                <w:bCs/>
+              </w:rPr>
+            </w:pPr>
+            <w:r>
+              <w:rPr>
+                <w:b/>
+                <w:bCs/>
+              </w:rPr>
               <w:t>Due</w:t>
             </w:r>
           </w:p>
         </w:tc>
         <w:tc>
           <w:tcPr>
-            <w:tcW w:w="3145" w:type="dxa"/>
-          </w:tcPr>
-          <w:p>
-            <w:r>
+            <w:tcW w:w="4945" w:type="dxa"/>
+          </w:tcPr>
+          <w:p>
+            <w:pPr>
+              <w:rPr>
+                <w:b/>
+                <w:bCs/>
+              </w:rPr>
+            </w:pPr>
+            <w:r>
+              <w:rPr>
+                <w:b/>
+                <w:bCs/>
+              </w:rPr>
               <w:t xml:space="preserve"> Notes</w:t>
             </w:r>
           </w:p>
@@ -80,7 +120,7 @@
       <w:tr>
         <w:tc>
           <w:tcPr>
-            <w:tcW w:w="2337" w:type="dxa"/>
+            <w:tcW w:w="1885" w:type="dxa"/>
           </w:tcPr>
           <w:p>
             <w:r>
@@ -90,7 +130,7 @@
         </w:tc>
         <w:tc>
           <w:tcPr>
-            <w:tcW w:w="1798" w:type="dxa"/>
+            <w:tcW w:w="1006" w:type="dxa"/>
           </w:tcPr>
           <w:p>
             <w:r>
@@ -100,7 +140,7 @@
         </w:tc>
         <w:tc>
           <w:tcPr>
-            <w:tcW w:w="2070" w:type="dxa"/>
+            <w:tcW w:w="1514" w:type="dxa"/>
           </w:tcPr>
           <w:p>
             <w:r>
@@ -116,7 +156,7 @@
         </w:tc>
         <w:tc>
           <w:tcPr>
-            <w:tcW w:w="3145" w:type="dxa"/>
+            <w:tcW w:w="4945" w:type="dxa"/>
           </w:tcPr>
           <w:p>
             <w:pPr>
@@ -166,8 +206,13 @@
               </w:numPr>
             </w:pPr>
             <w:r>
-              <w:t>Join a resource’s waiting list</w:t>
-            </w:r>
+              <w:t xml:space="preserve">Join a resource’s waiting </w:t>
+            </w:r>
+            <w:proofErr w:type="gramStart"/>
+            <w:r>
+              <w:t>list</w:t>
+            </w:r>
+            <w:proofErr w:type="gramEnd"/>
           </w:p>
           <w:p>
             <w:pPr>
@@ -187,7 +232,7 @@
       <w:tr>
         <w:tc>
           <w:tcPr>
-            <w:tcW w:w="2337" w:type="dxa"/>
+            <w:tcW w:w="1885" w:type="dxa"/>
           </w:tcPr>
           <w:p>
             <w:r>
@@ -200,7 +245,7 @@
         </w:tc>
         <w:tc>
           <w:tcPr>
-            <w:tcW w:w="1798" w:type="dxa"/>
+            <w:tcW w:w="1006" w:type="dxa"/>
           </w:tcPr>
           <w:p>
             <w:r>
@@ -210,7 +255,7 @@
         </w:tc>
         <w:tc>
           <w:tcPr>
-            <w:tcW w:w="2070" w:type="dxa"/>
+            <w:tcW w:w="1514" w:type="dxa"/>
           </w:tcPr>
           <w:p>
             <w:r>
@@ -226,7 +271,7 @@
         </w:tc>
         <w:tc>
           <w:tcPr>
-            <w:tcW w:w="3145" w:type="dxa"/>
+            <w:tcW w:w="4945" w:type="dxa"/>
           </w:tcPr>
           <w:p>
             <w:pPr>
@@ -249,8 +294,13 @@
               </w:numPr>
             </w:pPr>
             <w:r>
-              <w:t>View a List of Checked out books and their status</w:t>
-            </w:r>
+              <w:t xml:space="preserve">View a List of Checked out books and their </w:t>
+            </w:r>
+            <w:proofErr w:type="gramStart"/>
+            <w:r>
+              <w:t>status</w:t>
+            </w:r>
+            <w:proofErr w:type="gramEnd"/>
           </w:p>
           <w:p>
             <w:pPr>
@@ -263,12 +313,14 @@
             <w:r>
               <w:t xml:space="preserve">Search/view a list of </w:t>
             </w:r>
+            <w:proofErr w:type="gramStart"/>
             <w:r>
               <w:t>u</w:t>
             </w:r>
             <w:r>
               <w:t>sers</w:t>
             </w:r>
+            <w:proofErr w:type="gramEnd"/>
           </w:p>
           <w:p>
             <w:pPr>
@@ -279,8 +331,13 @@
               </w:numPr>
             </w:pPr>
             <w:r>
-              <w:t>View borrowed resource by an user</w:t>
-            </w:r>
+              <w:t xml:space="preserve">View borrowed resource by an </w:t>
+            </w:r>
+            <w:proofErr w:type="gramStart"/>
+            <w:r>
+              <w:t>user</w:t>
+            </w:r>
+            <w:proofErr w:type="gramEnd"/>
           </w:p>
           <w:p/>
         </w:tc>
@@ -288,7 +345,7 @@
       <w:tr>
         <w:tc>
           <w:tcPr>
-            <w:tcW w:w="2337" w:type="dxa"/>
+            <w:tcW w:w="1885" w:type="dxa"/>
           </w:tcPr>
           <w:p>
             <w:r>
@@ -298,7 +355,7 @@
         </w:tc>
         <w:tc>
           <w:tcPr>
-            <w:tcW w:w="1798" w:type="dxa"/>
+            <w:tcW w:w="1006" w:type="dxa"/>
           </w:tcPr>
           <w:p>
             <w:r>
@@ -308,23 +365,17 @@
         </w:tc>
         <w:tc>
           <w:tcPr>
-            <w:tcW w:w="2070" w:type="dxa"/>
-          </w:tcPr>
-          <w:p>
-            <w:r>
-              <w:t>Feb 2</w:t>
-            </w:r>
-            <w:r>
-              <w:t>8</w:t>
-            </w:r>
-            <w:r>
-              <w:t>, 2020</w:t>
-            </w:r>
-          </w:p>
-        </w:tc>
-        <w:tc>
-          <w:tcPr>
-            <w:tcW w:w="3145" w:type="dxa"/>
+            <w:tcW w:w="1514" w:type="dxa"/>
+          </w:tcPr>
+          <w:p>
+            <w:r>
+              <w:t>Feb 28, 2020</w:t>
+            </w:r>
+          </w:p>
+        </w:tc>
+        <w:tc>
+          <w:tcPr>
+            <w:tcW w:w="4945" w:type="dxa"/>
           </w:tcPr>
           <w:p/>
         </w:tc>
@@ -332,7 +383,7 @@
       <w:tr>
         <w:tc>
           <w:tcPr>
-            <w:tcW w:w="2337" w:type="dxa"/>
+            <w:tcW w:w="1885" w:type="dxa"/>
           </w:tcPr>
           <w:p>
             <w:r>
@@ -342,7 +393,7 @@
         </w:tc>
         <w:tc>
           <w:tcPr>
-            <w:tcW w:w="1798" w:type="dxa"/>
+            <w:tcW w:w="1006" w:type="dxa"/>
           </w:tcPr>
           <w:p>
             <w:r>
@@ -352,75 +403,17 @@
         </w:tc>
         <w:tc>
           <w:tcPr>
-            <w:tcW w:w="2070" w:type="dxa"/>
-          </w:tcPr>
-          <w:p>
-            <w:r>
-              <w:t>Feb 2</w:t>
-            </w:r>
-            <w:r>
-              <w:t>8</w:t>
-            </w:r>
-            <w:r>
-              <w:t>, 2020</w:t>
-            </w:r>
-          </w:p>
-        </w:tc>
-        <w:tc>
-          <w:tcPr>
-            <w:tcW w:w="3145" w:type="dxa"/>
-          </w:tcPr>
-          <w:p/>
-        </w:tc>
-      </w:tr>
-      <w:tr>
-        <w:tc>
-          <w:tcPr>
-            <w:tcW w:w="2337" w:type="dxa"/>
-          </w:tcPr>
-          <w:p/>
-        </w:tc>
-        <w:tc>
-          <w:tcPr>
-            <w:tcW w:w="1798" w:type="dxa"/>
-          </w:tcPr>
-          <w:p/>
-        </w:tc>
-        <w:tc>
-          <w:tcPr>
-            <w:tcW w:w="2070" w:type="dxa"/>
-          </w:tcPr>
-          <w:p/>
-        </w:tc>
-        <w:tc>
-          <w:tcPr>
-            <w:tcW w:w="3145" w:type="dxa"/>
-          </w:tcPr>
-          <w:p/>
-        </w:tc>
-      </w:tr>
-      <w:tr>
-        <w:tc>
-          <w:tcPr>
-            <w:tcW w:w="2337" w:type="dxa"/>
-          </w:tcPr>
-          <w:p/>
-        </w:tc>
-        <w:tc>
-          <w:tcPr>
-            <w:tcW w:w="1798" w:type="dxa"/>
-          </w:tcPr>
-          <w:p/>
-        </w:tc>
-        <w:tc>
-          <w:tcPr>
-            <w:tcW w:w="2070" w:type="dxa"/>
-          </w:tcPr>
-          <w:p/>
-        </w:tc>
-        <w:tc>
-          <w:tcPr>
-            <w:tcW w:w="3145" w:type="dxa"/>
+            <w:tcW w:w="1514" w:type="dxa"/>
+          </w:tcPr>
+          <w:p>
+            <w:r>
+              <w:t>Feb 28, 2020</w:t>
+            </w:r>
+          </w:p>
+        </w:tc>
+        <w:tc>
+          <w:tcPr>
+            <w:tcW w:w="4945" w:type="dxa"/>
           </w:tcPr>
           <w:p/>
         </w:tc>
@@ -525,7 +518,21 @@
       <w:rPr>
         <w:lang w:val="en-US"/>
       </w:rPr>
-      <w:t>Dynamic Duo (Pokai and Eric)</w:t>
+      <w:t>Dynamic Duo (</w:t>
+    </w:r>
+    <w:proofErr w:type="spellStart"/>
+    <w:r>
+      <w:rPr>
+        <w:lang w:val="en-US"/>
+      </w:rPr>
+      <w:t>Pokai</w:t>
+    </w:r>
+    <w:proofErr w:type="spellEnd"/>
+    <w:r>
+      <w:rPr>
+        <w:lang w:val="en-US"/>
+      </w:rPr>
+      <w:t xml:space="preserve"> and Eric)</w:t>
     </w:r>
     <w:r>
       <w:rPr>

</xml_diff>

<commit_message>
project folder clean up
</commit_message>
<xml_diff>
--- a/CSTP1303 List of tasks.docx
+++ b/CSTP1303 List of tasks.docx
@@ -670,7 +670,15 @@
             <w:tcW w:w="2337" w:type="dxa"/>
           </w:tcPr>
           <w:p>
-            <w:r>
+            <w:pPr>
+              <w:rPr>
+                <w:strike/>
+              </w:rPr>
+            </w:pPr>
+            <w:r>
+              <w:rPr>
+                <w:strike/>
+              </w:rPr>
               <w:t>Searching Implementation</w:t>
             </w:r>
           </w:p>
@@ -680,7 +688,15 @@
             <w:tcW w:w="1798" w:type="dxa"/>
           </w:tcPr>
           <w:p>
-            <w:r>
+            <w:pPr>
+              <w:rPr>
+                <w:strike/>
+              </w:rPr>
+            </w:pPr>
+            <w:r>
+              <w:rPr>
+                <w:strike/>
+              </w:rPr>
               <w:t>EC</w:t>
             </w:r>
           </w:p>
@@ -690,8 +706,191 @@
             <w:tcW w:w="2070" w:type="dxa"/>
           </w:tcPr>
           <w:p>
-            <w:r>
+            <w:pPr>
+              <w:rPr>
+                <w:strike/>
+              </w:rPr>
+            </w:pPr>
+            <w:r>
+              <w:rPr>
+                <w:strike/>
+              </w:rPr>
               <w:t>Mart 17, 2020</w:t>
+            </w:r>
+          </w:p>
+        </w:tc>
+        <w:tc>
+          <w:tcPr>
+            <w:tcW w:w="3145" w:type="dxa"/>
+          </w:tcPr>
+          <w:p>
+            <w:pPr>
+              <w:rPr>
+                <w:strike/>
+              </w:rPr>
+            </w:pPr>
+          </w:p>
+        </w:tc>
+      </w:tr>
+      <w:tr>
+        <w:tc>
+          <w:tcPr>
+            <w:tcW w:w="2337" w:type="dxa"/>
+          </w:tcPr>
+          <w:p>
+            <w:r>
+              <w:t xml:space="preserve">Login </w:t>
+            </w:r>
+            <w:r>
+              <w:t>Code</w:t>
+            </w:r>
+          </w:p>
+        </w:tc>
+        <w:tc>
+          <w:tcPr>
+            <w:tcW w:w="1798" w:type="dxa"/>
+          </w:tcPr>
+          <w:p>
+            <w:r>
+              <w:t>EC</w:t>
+            </w:r>
+          </w:p>
+        </w:tc>
+        <w:tc>
+          <w:tcPr>
+            <w:tcW w:w="2070" w:type="dxa"/>
+          </w:tcPr>
+          <w:p>
+            <w:r>
+              <w:t>Mar 24, 2020</w:t>
+            </w:r>
+          </w:p>
+        </w:tc>
+        <w:tc>
+          <w:tcPr>
+            <w:tcW w:w="3145" w:type="dxa"/>
+          </w:tcPr>
+          <w:p/>
+        </w:tc>
+      </w:tr>
+      <w:tr>
+        <w:tc>
+          <w:tcPr>
+            <w:tcW w:w="2337" w:type="dxa"/>
+          </w:tcPr>
+          <w:p>
+            <w:r>
+              <w:t xml:space="preserve">Login Page </w:t>
+            </w:r>
+          </w:p>
+        </w:tc>
+        <w:tc>
+          <w:tcPr>
+            <w:tcW w:w="1798" w:type="dxa"/>
+          </w:tcPr>
+          <w:p>
+            <w:r>
+              <w:t>PK</w:t>
+            </w:r>
+          </w:p>
+        </w:tc>
+        <w:tc>
+          <w:tcPr>
+            <w:tcW w:w="2070" w:type="dxa"/>
+          </w:tcPr>
+          <w:p>
+            <w:r>
+              <w:t>Mar 24, 2020</w:t>
+            </w:r>
+          </w:p>
+        </w:tc>
+        <w:tc>
+          <w:tcPr>
+            <w:tcW w:w="3145" w:type="dxa"/>
+          </w:tcPr>
+          <w:p/>
+        </w:tc>
+      </w:tr>
+      <w:tr>
+        <w:tc>
+          <w:tcPr>
+            <w:tcW w:w="2337" w:type="dxa"/>
+          </w:tcPr>
+          <w:p>
+            <w:r>
+              <w:t xml:space="preserve">Resource </w:t>
+            </w:r>
+            <w:r>
+              <w:t xml:space="preserve">Code </w:t>
+            </w:r>
+            <w:proofErr w:type="gramStart"/>
+            <w:r>
+              <w:t>{ Add</w:t>
+            </w:r>
+            <w:proofErr w:type="gramEnd"/>
+            <w:r>
+              <w:t>, Delete, Update, Get }</w:t>
+            </w:r>
+          </w:p>
+        </w:tc>
+        <w:tc>
+          <w:tcPr>
+            <w:tcW w:w="1798" w:type="dxa"/>
+          </w:tcPr>
+          <w:p>
+            <w:r>
+              <w:t>EC</w:t>
+            </w:r>
+          </w:p>
+        </w:tc>
+        <w:tc>
+          <w:tcPr>
+            <w:tcW w:w="2070" w:type="dxa"/>
+          </w:tcPr>
+          <w:p>
+            <w:r>
+              <w:t>Mar 24, 2020</w:t>
+            </w:r>
+          </w:p>
+        </w:tc>
+        <w:tc>
+          <w:tcPr>
+            <w:tcW w:w="3145" w:type="dxa"/>
+          </w:tcPr>
+          <w:p/>
+        </w:tc>
+      </w:tr>
+      <w:tr>
+        <w:tc>
+          <w:tcPr>
+            <w:tcW w:w="2337" w:type="dxa"/>
+          </w:tcPr>
+          <w:p>
+            <w:r>
+              <w:t>Search Page</w:t>
+            </w:r>
+            <w:r>
+              <w:t xml:space="preserve"> </w:t>
+            </w:r>
+          </w:p>
+        </w:tc>
+        <w:tc>
+          <w:tcPr>
+            <w:tcW w:w="1798" w:type="dxa"/>
+          </w:tcPr>
+          <w:p>
+            <w:r>
+              <w:t>PK</w:t>
+            </w:r>
+          </w:p>
+        </w:tc>
+        <w:tc>
+          <w:tcPr>
+            <w:tcW w:w="2070" w:type="dxa"/>
+          </w:tcPr>
+          <w:p>
+            <w:r>
+              <w:t>Mar 24, 2020</w:t>
             </w:r>
           </w:p>
         </w:tc>
@@ -737,6 +936,13 @@
       </w:r>
     </w:p>
   </w:endnote>
+  <w:endnote w:type="continuationNotice" w:id="1">
+    <w:p>
+      <w:pPr>
+        <w:spacing w:after="0" w:line="240" w:lineRule="auto"/>
+      </w:pPr>
+    </w:p>
+  </w:endnote>
 </w:endnotes>
 </file>
 
@@ -760,6 +966,13 @@
       <w:r>
         <w:continuationSeparator/>
       </w:r>
+    </w:p>
+  </w:footnote>
+  <w:footnote w:type="continuationNotice" w:id="1">
+    <w:p>
+      <w:pPr>
+        <w:spacing w:after="0" w:line="240" w:lineRule="auto"/>
+      </w:pPr>
     </w:p>
   </w:footnote>
 </w:footnotes>

</xml_diff>